<commit_message>
EXERCICIO DO MODULO 6
PRIMEIRA CORREÇÃO REALIZADA
</commit_message>
<xml_diff>
--- a/3_historias_de_usuario_M_ 6_TATIANE_LESSA.docx
+++ b/3_historias_de_usuario_M_ 6_TATIANE_LESSA.docx
@@ -46,17 +46,7 @@
               <w:rPr>
                 <w:rFonts w:eastAsia="Times New Roman"/>
               </w:rPr>
-              <w:t>[US-0001] – Adicionar item ao carrinho </w:t>
-            </w:r>
-            <w:r>
-              <w:rPr>
-                <w:rFonts w:eastAsia="Times New Roman"/>
-                <w:b w:val="false"/>
-                <w:bCs w:val="false"/>
-                <w:sz w:val="16"/>
-                <w:szCs w:val="16"/>
-              </w:rPr>
-              <w:t xml:space="preserve"> </w:t>
+              <w:t>[US-0001] – Adicionar item ao carrinho</w:t>
             </w:r>
           </w:p>
         </w:tc>
@@ -170,7 +160,7 @@
               <w:rPr>
                 <w:rFonts w:eastAsia="Times New Roman"/>
               </w:rPr>
-              <w:t xml:space="preserve">EBAC-SHOP </w:t>
+              <w:t>EBAC-SHOP</w:t>
             </w:r>
           </w:p>
         </w:tc>
@@ -261,8 +251,8 @@
         <w:tblLook w:val="04a0" w:noHBand="0" w:noVBand="1" w:firstColumn="1" w:lastRow="0" w:lastColumn="0" w:firstRow="1"/>
       </w:tblPr>
       <w:tblGrid>
-        <w:gridCol w:w="1700"/>
-        <w:gridCol w:w="2551"/>
+        <w:gridCol w:w="1699"/>
+        <w:gridCol w:w="2552"/>
         <w:gridCol w:w="1701"/>
         <w:gridCol w:w="2551"/>
       </w:tblGrid>
@@ -270,7 +260,7 @@
         <w:trPr/>
         <w:tc>
           <w:tcPr>
-            <w:tcW w:w="1700" w:type="dxa"/>
+            <w:tcW w:w="1699" w:type="dxa"/>
             <w:tcBorders>
               <w:top w:val="single" w:sz="6" w:space="0" w:color="CCCCCC"/>
               <w:left w:val="single" w:sz="6" w:space="0" w:color="CCCCCC"/>
@@ -294,37 +284,31 @@
               </w:rPr>
               <w:t>Tipo:</w:t>
             </w:r>
-            <w:r>
-              <w:rPr>
-                <w:rFonts w:eastAsia="Times New Roman"/>
-              </w:rPr>
-              <w:t xml:space="preserve"> </w:t>
-            </w:r>
-          </w:p>
-        </w:tc>
-        <w:tc>
-          <w:tcPr>
-            <w:tcW w:w="2551" w:type="dxa"/>
-            <w:tcBorders>
-              <w:top w:val="single" w:sz="6" w:space="0" w:color="CCCCCC"/>
-              <w:left w:val="single" w:sz="6" w:space="0" w:color="CCCCCC"/>
-              <w:bottom w:val="single" w:sz="6" w:space="0" w:color="CCCCCC"/>
-              <w:right w:val="single" w:sz="6" w:space="0" w:color="CCCCCC"/>
-            </w:tcBorders>
-            <w:shd w:color="auto" w:fill="FFFFFF" w:val="clear"/>
-          </w:tcPr>
-          <w:p>
-            <w:pPr>
-              <w:pStyle w:val="Normal"/>
-              <w:rPr>
-                <w:rFonts w:eastAsia="Times New Roman"/>
-              </w:rPr>
-            </w:pPr>
-            <w:r>
-              <w:rPr>
-                <w:rFonts w:eastAsia="Times New Roman"/>
-              </w:rPr>
-              <w:t xml:space="preserve">História </w:t>
+          </w:p>
+        </w:tc>
+        <w:tc>
+          <w:tcPr>
+            <w:tcW w:w="2552" w:type="dxa"/>
+            <w:tcBorders>
+              <w:top w:val="single" w:sz="6" w:space="0" w:color="CCCCCC"/>
+              <w:left w:val="single" w:sz="6" w:space="0" w:color="CCCCCC"/>
+              <w:bottom w:val="single" w:sz="6" w:space="0" w:color="CCCCCC"/>
+              <w:right w:val="single" w:sz="6" w:space="0" w:color="CCCCCC"/>
+            </w:tcBorders>
+            <w:shd w:color="auto" w:fill="FFFFFF" w:val="clear"/>
+          </w:tcPr>
+          <w:p>
+            <w:pPr>
+              <w:pStyle w:val="Normal"/>
+              <w:rPr>
+                <w:rFonts w:eastAsia="Times New Roman"/>
+              </w:rPr>
+            </w:pPr>
+            <w:r>
+              <w:rPr>
+                <w:rFonts w:eastAsia="Times New Roman"/>
+              </w:rPr>
+              <w:t>História</w:t>
             </w:r>
           </w:p>
         </w:tc>
@@ -353,12 +337,6 @@
                 <w:bCs/>
               </w:rPr>
               <w:t>Prioridade:</w:t>
-            </w:r>
-            <w:r>
-              <w:rPr>
-                <w:rFonts w:eastAsia="Times New Roman"/>
-              </w:rPr>
-              <w:t xml:space="preserve"> </w:t>
             </w:r>
           </w:p>
         </w:tc>
@@ -393,7 +371,7 @@
         <w:trPr/>
         <w:tc>
           <w:tcPr>
-            <w:tcW w:w="1700" w:type="dxa"/>
+            <w:tcW w:w="1699" w:type="dxa"/>
             <w:tcBorders>
               <w:top w:val="single" w:sz="6" w:space="0" w:color="CCCCCC"/>
               <w:left w:val="single" w:sz="6" w:space="0" w:color="CCCCCC"/>
@@ -417,17 +395,11 @@
               </w:rPr>
               <w:t>Solicitante:</w:t>
             </w:r>
-            <w:r>
-              <w:rPr>
-                <w:rFonts w:eastAsia="Times New Roman"/>
-              </w:rPr>
-              <w:t xml:space="preserve"> </w:t>
-            </w:r>
-          </w:p>
-        </w:tc>
-        <w:tc>
-          <w:tcPr>
-            <w:tcW w:w="2551" w:type="dxa"/>
+          </w:p>
+        </w:tc>
+        <w:tc>
+          <w:tcPr>
+            <w:tcW w:w="2552" w:type="dxa"/>
             <w:tcBorders>
               <w:top w:val="single" w:sz="6" w:space="0" w:color="CCCCCC"/>
               <w:left w:val="single" w:sz="6" w:space="0" w:color="CCCCCC"/>
@@ -476,12 +448,6 @@
                 <w:bCs/>
               </w:rPr>
               <w:t>Responsável:</w:t>
-            </w:r>
-            <w:r>
-              <w:rPr>
-                <w:rFonts w:eastAsia="Times New Roman"/>
-              </w:rPr>
-              <w:t xml:space="preserve"> </w:t>
             </w:r>
           </w:p>
         </w:tc>
@@ -522,7 +488,7 @@
         <w:trPr/>
         <w:tc>
           <w:tcPr>
-            <w:tcW w:w="1700" w:type="dxa"/>
+            <w:tcW w:w="1699" w:type="dxa"/>
             <w:tcBorders>
               <w:top w:val="single" w:sz="6" w:space="0" w:color="CCCCCC"/>
               <w:left w:val="single" w:sz="6" w:space="0" w:color="CCCCCC"/>
@@ -546,17 +512,11 @@
               </w:rPr>
               <w:t>Resolução:</w:t>
             </w:r>
-            <w:r>
-              <w:rPr>
-                <w:rFonts w:eastAsia="Times New Roman"/>
-              </w:rPr>
-              <w:t xml:space="preserve"> </w:t>
-            </w:r>
-          </w:p>
-        </w:tc>
-        <w:tc>
-          <w:tcPr>
-            <w:tcW w:w="2551" w:type="dxa"/>
+          </w:p>
+        </w:tc>
+        <w:tc>
+          <w:tcPr>
+            <w:tcW w:w="2552" w:type="dxa"/>
             <w:tcBorders>
               <w:top w:val="single" w:sz="6" w:space="0" w:color="CCCCCC"/>
               <w:left w:val="single" w:sz="6" w:space="0" w:color="CCCCCC"/>
@@ -605,12 +565,6 @@
                 <w:bCs/>
               </w:rPr>
               <w:t>Pontuação:</w:t>
-            </w:r>
-            <w:r>
-              <w:rPr>
-                <w:rFonts w:eastAsia="Times New Roman"/>
-              </w:rPr>
-              <w:t xml:space="preserve"> </w:t>
             </w:r>
           </w:p>
         </w:tc>
@@ -645,7 +599,7 @@
         <w:trPr/>
         <w:tc>
           <w:tcPr>
-            <w:tcW w:w="1700" w:type="dxa"/>
+            <w:tcW w:w="1699" w:type="dxa"/>
             <w:tcBorders>
               <w:top w:val="single" w:sz="6" w:space="0" w:color="CCCCCC"/>
               <w:left w:val="single" w:sz="6" w:space="0" w:color="CCCCCC"/>
@@ -673,7 +627,7 @@
         </w:tc>
         <w:tc>
           <w:tcPr>
-            <w:tcW w:w="6803" w:type="dxa"/>
+            <w:tcW w:w="6804" w:type="dxa"/>
             <w:gridSpan w:val="3"/>
             <w:tcBorders>
               <w:top w:val="single" w:sz="6" w:space="0" w:color="CCCCCC"/>
@@ -764,12 +718,6 @@
                 <w:bCs/>
               </w:rPr>
               <w:t>Anexos:</w:t>
-            </w:r>
-            <w:r>
-              <w:rPr>
-                <w:rFonts w:eastAsia="Times New Roman"/>
-              </w:rPr>
-              <w:t xml:space="preserve"> </w:t>
             </w:r>
           </w:p>
         </w:tc>
@@ -898,12 +846,6 @@
               </w:rPr>
               <w:t>Descrição</w:t>
             </w:r>
-            <w:r>
-              <w:rPr>
-                <w:rFonts w:eastAsia="Times New Roman"/>
-              </w:rPr>
-              <w:t xml:space="preserve">  </w:t>
-            </w:r>
           </w:p>
         </w:tc>
         <w:tc>
@@ -920,10 +862,7 @@
               </w:rPr>
             </w:pPr>
             <w:r>
-              <w:rPr>
-                <w:rFonts w:eastAsia="Times New Roman"/>
-              </w:rPr>
-              <w:t> </w:t>
+              <w:rPr/>
             </w:r>
           </w:p>
         </w:tc>
@@ -1013,7 +952,7 @@
             </w:r>
             <w:r>
               <w:rPr/>
-              <w:t xml:space="preserve"> realizar a compra dos itens </w:t>
+              <w:t xml:space="preserve"> realizar a compra dos itens</w:t>
             </w:r>
           </w:p>
           <w:p>
@@ -1048,45 +987,46 @@
             <w:r>
               <w:rPr/>
               <w:br/>
-              <w:t xml:space="preserve">2 – </w:t>
-            </w:r>
-            <w:r>
-              <w:rPr/>
-              <w:t xml:space="preserve"> ADICIONAR PRODUTOS COM MENOS DE 90 DIAS</w:t>
-            </w:r>
-            <w:r>
-              <w:rPr/>
-              <w:t xml:space="preserve"> </w:t>
+              <w:t xml:space="preserve">2 –  </w:t>
+            </w:r>
+            <w:r>
+              <w:rPr/>
+              <w:t xml:space="preserve">ADICIONAR SOMENTE </w:t>
+            </w:r>
+            <w:r>
+              <w:rPr/>
+              <w:t xml:space="preserve">PRODUTOS COM MENOS DE 90 DIAS </w:t>
               <w:br/>
               <w:t xml:space="preserve">3 – </w:t>
             </w:r>
             <w:r>
               <w:rPr/>
-              <w:t xml:space="preserve">ADICIONAR ATÉ 3 PRODUTOS IGUAIS </w:t>
-            </w:r>
-            <w:r>
-              <w:rPr/>
+              <w:t>DEVE</w:t>
+            </w:r>
+            <w:r>
+              <w:rPr/>
+              <w:t xml:space="preserve"> ADICIONAR ATÉ 3 PRODUTOS IGUAIS </w:t>
               <w:br/>
-              <w:t xml:space="preserve">4 – </w:t>
-            </w:r>
-            <w:r>
-              <w:rPr/>
-              <w:t>VALOR TOTAL DO CARRINHO NÃO ULTRAPASSE 200,00</w:t>
-            </w:r>
-            <w:r>
-              <w:rPr/>
-              <w:t xml:space="preserve"> </w:t>
+              <w:t xml:space="preserve">4 – VALOR TOTAL DO CARRINHO NÃO </w:t>
+            </w:r>
+            <w:r>
+              <w:rPr/>
+              <w:t>DEVE</w:t>
+            </w:r>
+            <w:r>
+              <w:rPr/>
+              <w:t xml:space="preserve"> ULTRAPASSE 200,00 </w:t>
               <w:br/>
               <w:t xml:space="preserve">5 – </w:t>
             </w:r>
             <w:r>
               <w:rPr/>
+              <w:t xml:space="preserve">DEVE </w:t>
+            </w:r>
+            <w:r>
+              <w:rPr/>
               <w:t>ADICIONAR PRODUTOS COM VALORES ACIMA DE 5,00</w:t>
-            </w:r>
-            <w:r>
-              <w:rPr/>
               <w:br/>
-              <w:t> </w:t>
             </w:r>
             <w:bookmarkEnd w:id="0"/>
           </w:p>
@@ -1150,17 +1090,7 @@
               <w:rPr>
                 <w:rFonts w:eastAsia="Times New Roman"/>
               </w:rPr>
-              <w:t>[US-0002] – Login na plataforma </w:t>
-            </w:r>
-            <w:r>
-              <w:rPr>
-                <w:rFonts w:eastAsia="Times New Roman"/>
-                <w:b w:val="false"/>
-                <w:bCs w:val="false"/>
-                <w:sz w:val="16"/>
-                <w:szCs w:val="16"/>
-              </w:rPr>
-              <w:t xml:space="preserve"> </w:t>
+              <w:t>[US-0002] – Login na plataforma</w:t>
             </w:r>
           </w:p>
         </w:tc>
@@ -1274,7 +1204,7 @@
               <w:rPr>
                 <w:rFonts w:eastAsia="Times New Roman"/>
               </w:rPr>
-              <w:t xml:space="preserve">EBAC-SHOP </w:t>
+              <w:t>EBAC-SHOP</w:t>
             </w:r>
           </w:p>
         </w:tc>
@@ -1365,8 +1295,8 @@
         <w:tblLook w:val="04a0" w:noHBand="0" w:noVBand="1" w:firstColumn="1" w:lastRow="0" w:lastColumn="0" w:firstRow="1"/>
       </w:tblPr>
       <w:tblGrid>
-        <w:gridCol w:w="1700"/>
-        <w:gridCol w:w="2551"/>
+        <w:gridCol w:w="1699"/>
+        <w:gridCol w:w="2552"/>
         <w:gridCol w:w="1701"/>
         <w:gridCol w:w="2551"/>
       </w:tblGrid>
@@ -1374,7 +1304,7 @@
         <w:trPr/>
         <w:tc>
           <w:tcPr>
-            <w:tcW w:w="1700" w:type="dxa"/>
+            <w:tcW w:w="1699" w:type="dxa"/>
             <w:tcBorders>
               <w:top w:val="single" w:sz="6" w:space="0" w:color="CCCCCC"/>
               <w:left w:val="single" w:sz="6" w:space="0" w:color="CCCCCC"/>
@@ -1398,37 +1328,31 @@
               </w:rPr>
               <w:t>Tipo:</w:t>
             </w:r>
-            <w:r>
-              <w:rPr>
-                <w:rFonts w:eastAsia="Times New Roman"/>
-              </w:rPr>
-              <w:t xml:space="preserve"> </w:t>
-            </w:r>
-          </w:p>
-        </w:tc>
-        <w:tc>
-          <w:tcPr>
-            <w:tcW w:w="2551" w:type="dxa"/>
-            <w:tcBorders>
-              <w:top w:val="single" w:sz="6" w:space="0" w:color="CCCCCC"/>
-              <w:left w:val="single" w:sz="6" w:space="0" w:color="CCCCCC"/>
-              <w:bottom w:val="single" w:sz="6" w:space="0" w:color="CCCCCC"/>
-              <w:right w:val="single" w:sz="6" w:space="0" w:color="CCCCCC"/>
-            </w:tcBorders>
-            <w:shd w:color="auto" w:fill="FFFFFF" w:val="clear"/>
-          </w:tcPr>
-          <w:p>
-            <w:pPr>
-              <w:pStyle w:val="Normal"/>
-              <w:rPr>
-                <w:rFonts w:eastAsia="Times New Roman"/>
-              </w:rPr>
-            </w:pPr>
-            <w:r>
-              <w:rPr>
-                <w:rFonts w:eastAsia="Times New Roman"/>
-              </w:rPr>
-              <w:t xml:space="preserve">História </w:t>
+          </w:p>
+        </w:tc>
+        <w:tc>
+          <w:tcPr>
+            <w:tcW w:w="2552" w:type="dxa"/>
+            <w:tcBorders>
+              <w:top w:val="single" w:sz="6" w:space="0" w:color="CCCCCC"/>
+              <w:left w:val="single" w:sz="6" w:space="0" w:color="CCCCCC"/>
+              <w:bottom w:val="single" w:sz="6" w:space="0" w:color="CCCCCC"/>
+              <w:right w:val="single" w:sz="6" w:space="0" w:color="CCCCCC"/>
+            </w:tcBorders>
+            <w:shd w:color="auto" w:fill="FFFFFF" w:val="clear"/>
+          </w:tcPr>
+          <w:p>
+            <w:pPr>
+              <w:pStyle w:val="Normal"/>
+              <w:rPr>
+                <w:rFonts w:eastAsia="Times New Roman"/>
+              </w:rPr>
+            </w:pPr>
+            <w:r>
+              <w:rPr>
+                <w:rFonts w:eastAsia="Times New Roman"/>
+              </w:rPr>
+              <w:t>História</w:t>
             </w:r>
           </w:p>
         </w:tc>
@@ -1457,12 +1381,6 @@
                 <w:bCs/>
               </w:rPr>
               <w:t>Prioridade:</w:t>
-            </w:r>
-            <w:r>
-              <w:rPr>
-                <w:rFonts w:eastAsia="Times New Roman"/>
-              </w:rPr>
-              <w:t xml:space="preserve"> </w:t>
             </w:r>
           </w:p>
         </w:tc>
@@ -1497,7 +1415,7 @@
         <w:trPr/>
         <w:tc>
           <w:tcPr>
-            <w:tcW w:w="1700" w:type="dxa"/>
+            <w:tcW w:w="1699" w:type="dxa"/>
             <w:tcBorders>
               <w:top w:val="single" w:sz="6" w:space="0" w:color="CCCCCC"/>
               <w:left w:val="single" w:sz="6" w:space="0" w:color="CCCCCC"/>
@@ -1521,103 +1439,91 @@
               </w:rPr>
               <w:t>Solicitante:</w:t>
             </w:r>
+          </w:p>
+        </w:tc>
+        <w:tc>
+          <w:tcPr>
+            <w:tcW w:w="2552" w:type="dxa"/>
+            <w:tcBorders>
+              <w:top w:val="single" w:sz="6" w:space="0" w:color="CCCCCC"/>
+              <w:left w:val="single" w:sz="6" w:space="0" w:color="CCCCCC"/>
+              <w:bottom w:val="single" w:sz="6" w:space="0" w:color="CCCCCC"/>
+              <w:right w:val="single" w:sz="6" w:space="0" w:color="CCCCCC"/>
+            </w:tcBorders>
+            <w:shd w:color="auto" w:fill="FFFFFF" w:val="clear"/>
+          </w:tcPr>
+          <w:p>
+            <w:pPr>
+              <w:pStyle w:val="Normal"/>
+              <w:rPr>
+                <w:rFonts w:eastAsia="Times New Roman"/>
+              </w:rPr>
+            </w:pPr>
+            <w:r>
+              <w:rPr>
+                <w:rFonts w:eastAsia="Times New Roman"/>
+              </w:rPr>
+              <w:t>Fábio Araújo</w:t>
+            </w:r>
+          </w:p>
+        </w:tc>
+        <w:tc>
+          <w:tcPr>
+            <w:tcW w:w="1701" w:type="dxa"/>
+            <w:tcBorders>
+              <w:top w:val="single" w:sz="6" w:space="0" w:color="CCCCCC"/>
+              <w:left w:val="single" w:sz="6" w:space="0" w:color="CCCCCC"/>
+              <w:bottom w:val="single" w:sz="6" w:space="0" w:color="CCCCCC"/>
+              <w:right w:val="single" w:sz="6" w:space="0" w:color="CCCCCC"/>
+            </w:tcBorders>
+            <w:shd w:color="auto" w:fill="F0F0F0" w:val="clear"/>
+          </w:tcPr>
+          <w:p>
+            <w:pPr>
+              <w:pStyle w:val="Normal"/>
+              <w:rPr>
+                <w:rFonts w:eastAsia="Times New Roman"/>
+              </w:rPr>
+            </w:pPr>
+            <w:r>
+              <w:rPr>
+                <w:rFonts w:eastAsia="Times New Roman"/>
+                <w:b/>
+                <w:bCs/>
+              </w:rPr>
+              <w:t>Responsável:</w:t>
+            </w:r>
+          </w:p>
+        </w:tc>
+        <w:tc>
+          <w:tcPr>
+            <w:tcW w:w="2551" w:type="dxa"/>
+            <w:tcBorders>
+              <w:top w:val="single" w:sz="6" w:space="0" w:color="CCCCCC"/>
+              <w:left w:val="single" w:sz="6" w:space="0" w:color="CCCCCC"/>
+              <w:bottom w:val="single" w:sz="6" w:space="0" w:color="CCCCCC"/>
+              <w:right w:val="single" w:sz="6" w:space="0" w:color="CCCCCC"/>
+            </w:tcBorders>
+            <w:shd w:color="auto" w:fill="FFFFFF" w:val="clear"/>
+          </w:tcPr>
+          <w:p>
+            <w:pPr>
+              <w:pStyle w:val="Normal"/>
+              <w:rPr>
+                <w:rFonts w:eastAsia="Times New Roman"/>
+              </w:rPr>
+            </w:pPr>
             <w:r>
               <w:rPr>
                 <w:rFonts w:eastAsia="Times New Roman"/>
               </w:rPr>
               <w:t xml:space="preserve"> </w:t>
             </w:r>
-          </w:p>
-        </w:tc>
-        <w:tc>
-          <w:tcPr>
-            <w:tcW w:w="2551" w:type="dxa"/>
-            <w:tcBorders>
-              <w:top w:val="single" w:sz="6" w:space="0" w:color="CCCCCC"/>
-              <w:left w:val="single" w:sz="6" w:space="0" w:color="CCCCCC"/>
-              <w:bottom w:val="single" w:sz="6" w:space="0" w:color="CCCCCC"/>
-              <w:right w:val="single" w:sz="6" w:space="0" w:color="CCCCCC"/>
-            </w:tcBorders>
-            <w:shd w:color="auto" w:fill="FFFFFF" w:val="clear"/>
-          </w:tcPr>
-          <w:p>
-            <w:pPr>
-              <w:pStyle w:val="Normal"/>
-              <w:rPr>
-                <w:rFonts w:eastAsia="Times New Roman"/>
-              </w:rPr>
-            </w:pPr>
-            <w:r>
-              <w:rPr>
-                <w:rFonts w:eastAsia="Times New Roman"/>
-              </w:rPr>
-              <w:t>Fábio Araújo</w:t>
-            </w:r>
-          </w:p>
-        </w:tc>
-        <w:tc>
-          <w:tcPr>
-            <w:tcW w:w="1701" w:type="dxa"/>
-            <w:tcBorders>
-              <w:top w:val="single" w:sz="6" w:space="0" w:color="CCCCCC"/>
-              <w:left w:val="single" w:sz="6" w:space="0" w:color="CCCCCC"/>
-              <w:bottom w:val="single" w:sz="6" w:space="0" w:color="CCCCCC"/>
-              <w:right w:val="single" w:sz="6" w:space="0" w:color="CCCCCC"/>
-            </w:tcBorders>
-            <w:shd w:color="auto" w:fill="F0F0F0" w:val="clear"/>
-          </w:tcPr>
-          <w:p>
-            <w:pPr>
-              <w:pStyle w:val="Normal"/>
-              <w:rPr>
-                <w:rFonts w:eastAsia="Times New Roman"/>
-              </w:rPr>
-            </w:pPr>
-            <w:r>
-              <w:rPr>
-                <w:rFonts w:eastAsia="Times New Roman"/>
-                <w:b/>
-                <w:bCs/>
-              </w:rPr>
-              <w:t>Responsável:</w:t>
-            </w:r>
-            <w:r>
-              <w:rPr>
-                <w:rFonts w:eastAsia="Times New Roman"/>
-              </w:rPr>
-              <w:t xml:space="preserve"> </w:t>
-            </w:r>
-          </w:p>
-        </w:tc>
-        <w:tc>
-          <w:tcPr>
-            <w:tcW w:w="2551" w:type="dxa"/>
-            <w:tcBorders>
-              <w:top w:val="single" w:sz="6" w:space="0" w:color="CCCCCC"/>
-              <w:left w:val="single" w:sz="6" w:space="0" w:color="CCCCCC"/>
-              <w:bottom w:val="single" w:sz="6" w:space="0" w:color="CCCCCC"/>
-              <w:right w:val="single" w:sz="6" w:space="0" w:color="CCCCCC"/>
-            </w:tcBorders>
-            <w:shd w:color="auto" w:fill="FFFFFF" w:val="clear"/>
-          </w:tcPr>
-          <w:p>
-            <w:pPr>
-              <w:pStyle w:val="Normal"/>
-              <w:rPr>
-                <w:rFonts w:eastAsia="Times New Roman"/>
-              </w:rPr>
-            </w:pPr>
-            <w:r>
-              <w:rPr>
-                <w:rFonts w:eastAsia="Times New Roman"/>
-              </w:rPr>
-              <w:t xml:space="preserve"> </w:t>
-            </w:r>
-            <w:r>
-              <w:rPr>
-                <w:rFonts w:eastAsia="Times New Roman"/>
-              </w:rPr>
-              <w:t xml:space="preserve">BEATRIZ HERNANDES </w:t>
+            <w:r>
+              <w:rPr>
+                <w:rFonts w:eastAsia="Times New Roman"/>
+              </w:rPr>
+              <w:t>BEATRIZ HERNANDES</w:t>
             </w:r>
           </w:p>
         </w:tc>
@@ -1626,7 +1532,7 @@
         <w:trPr/>
         <w:tc>
           <w:tcPr>
-            <w:tcW w:w="1700" w:type="dxa"/>
+            <w:tcW w:w="1699" w:type="dxa"/>
             <w:tcBorders>
               <w:top w:val="single" w:sz="6" w:space="0" w:color="CCCCCC"/>
               <w:left w:val="single" w:sz="6" w:space="0" w:color="CCCCCC"/>
@@ -1650,17 +1556,11 @@
               </w:rPr>
               <w:t>Resolução:</w:t>
             </w:r>
-            <w:r>
-              <w:rPr>
-                <w:rFonts w:eastAsia="Times New Roman"/>
-              </w:rPr>
-              <w:t xml:space="preserve"> </w:t>
-            </w:r>
-          </w:p>
-        </w:tc>
-        <w:tc>
-          <w:tcPr>
-            <w:tcW w:w="2551" w:type="dxa"/>
+          </w:p>
+        </w:tc>
+        <w:tc>
+          <w:tcPr>
+            <w:tcW w:w="2552" w:type="dxa"/>
             <w:tcBorders>
               <w:top w:val="single" w:sz="6" w:space="0" w:color="CCCCCC"/>
               <w:left w:val="single" w:sz="6" w:space="0" w:color="CCCCCC"/>
@@ -1709,12 +1609,6 @@
                 <w:bCs/>
               </w:rPr>
               <w:t>Pontuação:</w:t>
-            </w:r>
-            <w:r>
-              <w:rPr>
-                <w:rFonts w:eastAsia="Times New Roman"/>
-              </w:rPr>
-              <w:t xml:space="preserve"> </w:t>
             </w:r>
           </w:p>
         </w:tc>
@@ -1749,7 +1643,7 @@
         <w:trPr/>
         <w:tc>
           <w:tcPr>
-            <w:tcW w:w="1700" w:type="dxa"/>
+            <w:tcW w:w="1699" w:type="dxa"/>
             <w:tcBorders>
               <w:top w:val="single" w:sz="6" w:space="0" w:color="CCCCCC"/>
               <w:left w:val="single" w:sz="6" w:space="0" w:color="CCCCCC"/>
@@ -1777,7 +1671,7 @@
         </w:tc>
         <w:tc>
           <w:tcPr>
-            <w:tcW w:w="6803" w:type="dxa"/>
+            <w:tcW w:w="6804" w:type="dxa"/>
             <w:gridSpan w:val="3"/>
             <w:tcBorders>
               <w:top w:val="single" w:sz="6" w:space="0" w:color="CCCCCC"/>
@@ -1868,12 +1762,6 @@
                 <w:bCs/>
               </w:rPr>
               <w:t>Anexos:</w:t>
-            </w:r>
-            <w:r>
-              <w:rPr>
-                <w:rFonts w:eastAsia="Times New Roman"/>
-              </w:rPr>
-              <w:t xml:space="preserve"> </w:t>
             </w:r>
           </w:p>
         </w:tc>
@@ -2002,12 +1890,6 @@
               </w:rPr>
               <w:t>Descrição</w:t>
             </w:r>
-            <w:r>
-              <w:rPr>
-                <w:rFonts w:eastAsia="Times New Roman"/>
-              </w:rPr>
-              <w:t xml:space="preserve">  </w:t>
-            </w:r>
           </w:p>
         </w:tc>
         <w:tc>
@@ -2024,10 +1906,7 @@
               </w:rPr>
             </w:pPr>
             <w:r>
-              <w:rPr>
-                <w:rFonts w:eastAsia="Times New Roman"/>
-              </w:rPr>
-              <w:t> </w:t>
+              <w:rPr/>
             </w:r>
           </w:p>
         </w:tc>
@@ -2148,7 +2027,7 @@
             </w:r>
             <w:r>
               <w:rPr/>
-              <w:t>UMA LETRA MAIUSCULA</w:t>
+              <w:t xml:space="preserve">DEVE CONTER LETRAS MAISCULAS E MINUSCULAS </w:t>
             </w:r>
             <w:r>
               <w:rPr/>
@@ -2157,7 +2036,7 @@
             </w:r>
             <w:r>
               <w:rPr/>
-              <w:t xml:space="preserve">UMA LETRA MINUSCULA </w:t>
+              <w:t xml:space="preserve">NÃO DEVE CONTER DADOS PESSOAIS </w:t>
             </w:r>
             <w:r>
               <w:rPr/>
@@ -2167,30 +2046,27 @@
             </w:r>
             <w:r>
               <w:rPr/>
-              <w:t>UM CARACTER</w:t>
-            </w:r>
-            <w:r>
-              <w:rPr/>
+              <w:t>DEVE CONTER CARACTERES ESPECIAIS</w:t>
+            </w:r>
+            <w:r>
+              <w:rPr/>
+              <w:t xml:space="preserve"> </w:t>
               <w:br/>
               <w:t xml:space="preserve">4 – </w:t>
             </w:r>
             <w:r>
               <w:rPr/>
-              <w:t>UM NUMERO</w:t>
-            </w:r>
-            <w:r>
-              <w:rPr/>
-              <w:t xml:space="preserve"> </w:t>
+              <w:t xml:space="preserve">DEVE ADICIONAR </w:t>
+            </w:r>
+            <w:r>
+              <w:rPr/>
+              <w:t xml:space="preserve">UM NUMERO </w:t>
               <w:br/>
               <w:t xml:space="preserve">5 – </w:t>
             </w:r>
             <w:r>
               <w:rPr/>
-              <w:t>A SENHA NAO PODE TER DADOS PESSOAIS DO CLIENTE</w:t>
-            </w:r>
-            <w:r>
-              <w:rPr/>
-              <w:t> </w:t>
+              <w:t>A SENHA DEVERA SER DIGITADA ATÉ 3 VEZES PARA BLOQUEAR</w:t>
             </w:r>
           </w:p>
         </w:tc>
@@ -2290,17 +2166,7 @@
               <w:rPr>
                 <w:rFonts w:eastAsia="Times New Roman"/>
               </w:rPr>
-              <w:t>[US-0003] – Lista de desejos (favoritos)  </w:t>
-            </w:r>
-            <w:r>
-              <w:rPr>
-                <w:rFonts w:eastAsia="Times New Roman"/>
-                <w:b w:val="false"/>
-                <w:bCs w:val="false"/>
-                <w:sz w:val="16"/>
-                <w:szCs w:val="16"/>
-              </w:rPr>
-              <w:t xml:space="preserve"> </w:t>
+              <w:t>[US-0003] – Lista de desejos (favoritos)</w:t>
             </w:r>
           </w:p>
         </w:tc>
@@ -2414,7 +2280,7 @@
               <w:rPr>
                 <w:rFonts w:eastAsia="Times New Roman"/>
               </w:rPr>
-              <w:t xml:space="preserve">EBAC-SHOP </w:t>
+              <w:t>EBAC-SHOP</w:t>
             </w:r>
           </w:p>
         </w:tc>
@@ -2505,8 +2371,8 @@
         <w:tblLook w:val="04a0" w:noHBand="0" w:noVBand="1" w:firstColumn="1" w:lastRow="0" w:lastColumn="0" w:firstRow="1"/>
       </w:tblPr>
       <w:tblGrid>
-        <w:gridCol w:w="1700"/>
-        <w:gridCol w:w="2551"/>
+        <w:gridCol w:w="1699"/>
+        <w:gridCol w:w="2552"/>
         <w:gridCol w:w="1701"/>
         <w:gridCol w:w="2551"/>
       </w:tblGrid>
@@ -2514,7 +2380,7 @@
         <w:trPr/>
         <w:tc>
           <w:tcPr>
-            <w:tcW w:w="1700" w:type="dxa"/>
+            <w:tcW w:w="1699" w:type="dxa"/>
             <w:tcBorders>
               <w:top w:val="single" w:sz="6" w:space="0" w:color="CCCCCC"/>
               <w:left w:val="single" w:sz="6" w:space="0" w:color="CCCCCC"/>
@@ -2538,37 +2404,31 @@
               </w:rPr>
               <w:t>Tipo:</w:t>
             </w:r>
-            <w:r>
-              <w:rPr>
-                <w:rFonts w:eastAsia="Times New Roman"/>
-              </w:rPr>
-              <w:t xml:space="preserve"> </w:t>
-            </w:r>
-          </w:p>
-        </w:tc>
-        <w:tc>
-          <w:tcPr>
-            <w:tcW w:w="2551" w:type="dxa"/>
-            <w:tcBorders>
-              <w:top w:val="single" w:sz="6" w:space="0" w:color="CCCCCC"/>
-              <w:left w:val="single" w:sz="6" w:space="0" w:color="CCCCCC"/>
-              <w:bottom w:val="single" w:sz="6" w:space="0" w:color="CCCCCC"/>
-              <w:right w:val="single" w:sz="6" w:space="0" w:color="CCCCCC"/>
-            </w:tcBorders>
-            <w:shd w:color="auto" w:fill="FFFFFF" w:val="clear"/>
-          </w:tcPr>
-          <w:p>
-            <w:pPr>
-              <w:pStyle w:val="Normal"/>
-              <w:rPr>
-                <w:rFonts w:eastAsia="Times New Roman"/>
-              </w:rPr>
-            </w:pPr>
-            <w:r>
-              <w:rPr>
-                <w:rFonts w:eastAsia="Times New Roman"/>
-              </w:rPr>
-              <w:t xml:space="preserve">História </w:t>
+          </w:p>
+        </w:tc>
+        <w:tc>
+          <w:tcPr>
+            <w:tcW w:w="2552" w:type="dxa"/>
+            <w:tcBorders>
+              <w:top w:val="single" w:sz="6" w:space="0" w:color="CCCCCC"/>
+              <w:left w:val="single" w:sz="6" w:space="0" w:color="CCCCCC"/>
+              <w:bottom w:val="single" w:sz="6" w:space="0" w:color="CCCCCC"/>
+              <w:right w:val="single" w:sz="6" w:space="0" w:color="CCCCCC"/>
+            </w:tcBorders>
+            <w:shd w:color="auto" w:fill="FFFFFF" w:val="clear"/>
+          </w:tcPr>
+          <w:p>
+            <w:pPr>
+              <w:pStyle w:val="Normal"/>
+              <w:rPr>
+                <w:rFonts w:eastAsia="Times New Roman"/>
+              </w:rPr>
+            </w:pPr>
+            <w:r>
+              <w:rPr>
+                <w:rFonts w:eastAsia="Times New Roman"/>
+              </w:rPr>
+              <w:t>História</w:t>
             </w:r>
           </w:p>
         </w:tc>
@@ -2597,12 +2457,6 @@
                 <w:bCs/>
               </w:rPr>
               <w:t>Prioridade:</w:t>
-            </w:r>
-            <w:r>
-              <w:rPr>
-                <w:rFonts w:eastAsia="Times New Roman"/>
-              </w:rPr>
-              <w:t xml:space="preserve"> </w:t>
             </w:r>
           </w:p>
         </w:tc>
@@ -2637,7 +2491,7 @@
         <w:trPr/>
         <w:tc>
           <w:tcPr>
-            <w:tcW w:w="1700" w:type="dxa"/>
+            <w:tcW w:w="1699" w:type="dxa"/>
             <w:tcBorders>
               <w:top w:val="single" w:sz="6" w:space="0" w:color="CCCCCC"/>
               <w:left w:val="single" w:sz="6" w:space="0" w:color="CCCCCC"/>
@@ -2661,17 +2515,11 @@
               </w:rPr>
               <w:t>Solicitante:</w:t>
             </w:r>
-            <w:r>
-              <w:rPr>
-                <w:rFonts w:eastAsia="Times New Roman"/>
-              </w:rPr>
-              <w:t xml:space="preserve"> </w:t>
-            </w:r>
-          </w:p>
-        </w:tc>
-        <w:tc>
-          <w:tcPr>
-            <w:tcW w:w="2551" w:type="dxa"/>
+          </w:p>
+        </w:tc>
+        <w:tc>
+          <w:tcPr>
+            <w:tcW w:w="2552" w:type="dxa"/>
             <w:tcBorders>
               <w:top w:val="single" w:sz="6" w:space="0" w:color="CCCCCC"/>
               <w:left w:val="single" w:sz="6" w:space="0" w:color="CCCCCC"/>
@@ -2720,12 +2568,6 @@
                 <w:bCs/>
               </w:rPr>
               <w:t>Responsável:</w:t>
-            </w:r>
-            <w:r>
-              <w:rPr>
-                <w:rFonts w:eastAsia="Times New Roman"/>
-              </w:rPr>
-              <w:t xml:space="preserve"> </w:t>
             </w:r>
           </w:p>
         </w:tc>
@@ -2766,7 +2608,7 @@
         <w:trPr/>
         <w:tc>
           <w:tcPr>
-            <w:tcW w:w="1700" w:type="dxa"/>
+            <w:tcW w:w="1699" w:type="dxa"/>
             <w:tcBorders>
               <w:top w:val="single" w:sz="6" w:space="0" w:color="CCCCCC"/>
               <w:left w:val="single" w:sz="6" w:space="0" w:color="CCCCCC"/>
@@ -2790,17 +2632,11 @@
               </w:rPr>
               <w:t>Resolução:</w:t>
             </w:r>
-            <w:r>
-              <w:rPr>
-                <w:rFonts w:eastAsia="Times New Roman"/>
-              </w:rPr>
-              <w:t xml:space="preserve"> </w:t>
-            </w:r>
-          </w:p>
-        </w:tc>
-        <w:tc>
-          <w:tcPr>
-            <w:tcW w:w="2551" w:type="dxa"/>
+          </w:p>
+        </w:tc>
+        <w:tc>
+          <w:tcPr>
+            <w:tcW w:w="2552" w:type="dxa"/>
             <w:tcBorders>
               <w:top w:val="single" w:sz="6" w:space="0" w:color="CCCCCC"/>
               <w:left w:val="single" w:sz="6" w:space="0" w:color="CCCCCC"/>
@@ -2849,12 +2685,6 @@
                 <w:bCs/>
               </w:rPr>
               <w:t>Pontuação:</w:t>
-            </w:r>
-            <w:r>
-              <w:rPr>
-                <w:rFonts w:eastAsia="Times New Roman"/>
-              </w:rPr>
-              <w:t xml:space="preserve"> </w:t>
             </w:r>
           </w:p>
         </w:tc>
@@ -2889,7 +2719,7 @@
         <w:trPr/>
         <w:tc>
           <w:tcPr>
-            <w:tcW w:w="1700" w:type="dxa"/>
+            <w:tcW w:w="1699" w:type="dxa"/>
             <w:tcBorders>
               <w:top w:val="single" w:sz="6" w:space="0" w:color="CCCCCC"/>
               <w:left w:val="single" w:sz="6" w:space="0" w:color="CCCCCC"/>
@@ -2917,7 +2747,7 @@
         </w:tc>
         <w:tc>
           <w:tcPr>
-            <w:tcW w:w="6803" w:type="dxa"/>
+            <w:tcW w:w="6804" w:type="dxa"/>
             <w:gridSpan w:val="3"/>
             <w:tcBorders>
               <w:top w:val="single" w:sz="6" w:space="0" w:color="CCCCCC"/>
@@ -2938,7 +2768,7 @@
               <w:rPr>
                 <w:rFonts w:eastAsia="Times New Roman"/>
               </w:rPr>
-              <w:t xml:space="preserve">4 MESES </w:t>
+              <w:t>4 MESES</w:t>
             </w:r>
           </w:p>
         </w:tc>
@@ -3002,12 +2832,6 @@
                 <w:bCs/>
               </w:rPr>
               <w:t>Anexos:</w:t>
-            </w:r>
-            <w:r>
-              <w:rPr>
-                <w:rFonts w:eastAsia="Times New Roman"/>
-              </w:rPr>
-              <w:t xml:space="preserve"> </w:t>
             </w:r>
           </w:p>
         </w:tc>
@@ -3184,12 +3008,6 @@
               </w:rPr>
               <w:t>Descrição</w:t>
             </w:r>
-            <w:r>
-              <w:rPr>
-                <w:rFonts w:eastAsia="Times New Roman"/>
-              </w:rPr>
-              <w:t xml:space="preserve">  </w:t>
-            </w:r>
           </w:p>
         </w:tc>
         <w:tc>
@@ -3206,10 +3024,7 @@
               </w:rPr>
             </w:pPr>
             <w:r>
-              <w:rPr>
-                <w:rFonts w:eastAsia="Times New Roman"/>
-              </w:rPr>
-              <w:t> </w:t>
+              <w:rPr/>
             </w:r>
           </w:p>
         </w:tc>
@@ -3341,52 +3156,60 @@
             </w:r>
             <w:r>
               <w:rPr/>
-              <w:t>TEMPO DE DURAÇÃO 7 DIAS</w:t>
-            </w:r>
-            <w:r>
-              <w:rPr/>
-              <w:t xml:space="preserve"> </w:t>
+              <w:t xml:space="preserve">O </w:t>
+            </w:r>
+            <w:r>
+              <w:rPr/>
+              <w:t xml:space="preserve">TEMPO DE DURAÇÃO </w:t>
+            </w:r>
+            <w:r>
+              <w:rPr/>
+              <w:t xml:space="preserve">DEVERÁ SER ATÉ </w:t>
+            </w:r>
+            <w:r>
+              <w:rPr/>
+              <w:t xml:space="preserve">7 DIAS </w:t>
               <w:br/>
-              <w:t xml:space="preserve">2 – </w:t>
-            </w:r>
-            <w:r>
-              <w:rPr/>
-              <w:t>NÃO REPETIR O MESMO ITEM</w:t>
-            </w:r>
-            <w:r>
-              <w:rPr/>
-              <w:t xml:space="preserve"> </w:t>
+              <w:t xml:space="preserve">2 – NÃO </w:t>
+            </w:r>
+            <w:r>
+              <w:rPr/>
+              <w:t xml:space="preserve">DEVE </w:t>
+            </w:r>
+            <w:r>
+              <w:rPr/>
+              <w:t xml:space="preserve">REPETIR O MESMO ITEM </w:t>
               <w:br/>
               <w:t xml:space="preserve">3 – </w:t>
             </w:r>
             <w:r>
               <w:rPr/>
-              <w:t>ADICIONAR ITENS COM MAIS DE 60 DIAS</w:t>
-            </w:r>
-            <w:r>
-              <w:rPr/>
-              <w:t xml:space="preserve"> </w:t>
+              <w:t xml:space="preserve">DEVE </w:t>
+            </w:r>
+            <w:r>
+              <w:rPr/>
+              <w:t xml:space="preserve">ADICIONAR ITENS COM MAIS DE 60 DIAS </w:t>
               <w:br/>
               <w:t xml:space="preserve">4 – </w:t>
             </w:r>
             <w:r>
               <w:rPr/>
-              <w:t>ADICIONAR ITENS QUE TENHAM MAIS DE 10 NO ESTOQUE</w:t>
-            </w:r>
-            <w:r>
-              <w:rPr/>
-              <w:t xml:space="preserve"> </w:t>
+              <w:t xml:space="preserve">DEVE </w:t>
+            </w:r>
+            <w:r>
+              <w:rPr/>
+              <w:t xml:space="preserve">ADICIONAR ITENS QUE TENHAM MAIS DE 10 NO ESTOQUE </w:t>
               <w:br/>
               <w:t xml:space="preserve">5 – </w:t>
             </w:r>
             <w:r>
               <w:rPr/>
+              <w:t xml:space="preserve">DEVE </w:t>
+            </w:r>
+            <w:r>
+              <w:rPr/>
               <w:t xml:space="preserve">ADICIONAR LEMBRETE DE COMPRAS ACIMA DE 3 DIAS </w:t>
-            </w:r>
-            <w:r>
-              <w:rPr/>
               <w:br/>
-              <w:t> </w:t>
             </w:r>
           </w:p>
         </w:tc>
@@ -3842,12 +3665,13 @@
     <w:qFormat/>
     <w:pPr>
       <w:widowControl/>
+      <w:suppressAutoHyphens w:val="true"/>
       <w:bidi w:val="0"/>
       <w:spacing w:before="0" w:after="0"/>
       <w:jc w:val="left"/>
     </w:pPr>
     <w:rPr>
-      <w:rFonts w:eastAsia="" w:eastAsiaTheme="minorEastAsia" w:ascii="Times New Roman" w:hAnsi="Times New Roman" w:cs="Times New Roman"/>
+      <w:rFonts w:ascii="Times New Roman" w:hAnsi="Times New Roman" w:eastAsia="" w:cs="Times New Roman" w:eastAsiaTheme="minorEastAsia"/>
       <w:color w:val="auto"/>
       <w:kern w:val="0"/>
       <w:sz w:val="24"/>

</xml_diff>